<commit_message>
* Thesis font styles.
</commit_message>
<xml_diff>
--- a/Thesis/_Thesis_0.docx
+++ b/Thesis/_Thesis_0.docx
@@ -3,8 +3,12 @@
 <w:document xmlns:ve="http://schemas.openxmlformats.org/markup-compatibility/2006" xmlns:o="urn:schemas-microsoft-com:office:office" xmlns:r="http://schemas.openxmlformats.org/officeDocument/2006/relationships" xmlns:m="http://schemas.openxmlformats.org/officeDocument/2006/math" xmlns:v="urn:schemas-microsoft-com:vml" xmlns:wp="http://schemas.openxmlformats.org/drawingml/2006/wordprocessingDrawing" xmlns:w10="urn:schemas-microsoft-com:office:word" xmlns:w="http://schemas.openxmlformats.org/wordprocessingml/2006/main" xmlns:wne="http://schemas.microsoft.com/office/word/2006/wordml">
   <w:body>
     <w:p>
-      <w:r>
-        <w:t>Title Page</w:t>
+      <w:pPr>
+        <w:pStyle w:val="Title"/>
+        <w:framePr w:wrap="around"/>
+      </w:pPr>
+      <w:r>
+        <w:t>Design of Electrically Small Antennas at VHF/UHF Using Novel Techniques</w:t>
       </w:r>
     </w:p>
     <w:p>
@@ -13,7 +17,16 @@
       </w:r>
     </w:p>
     <w:p>
-      <w:r>
+      <w:pPr>
+        <w:pStyle w:val="Subtitle"/>
+        <w:rPr>
+          <w:rStyle w:val="SubtleEmphasis"/>
+        </w:rPr>
+      </w:pPr>
+      <w:r>
+        <w:rPr>
+          <w:rStyle w:val="SubtleEmphasis"/>
+        </w:rPr>
         <w:lastRenderedPageBreak/>
         <w:t>Abstract</w:t>
       </w:r>
@@ -24,7 +37,16 @@
       </w:r>
     </w:p>
     <w:p>
-      <w:r>
+      <w:pPr>
+        <w:jc w:val="center"/>
+        <w:rPr>
+          <w:rStyle w:val="SubtleEmphasis"/>
+        </w:rPr>
+      </w:pPr>
+      <w:r>
+        <w:rPr>
+          <w:rStyle w:val="SubtleEmphasis"/>
+        </w:rPr>
         <w:lastRenderedPageBreak/>
         <w:t>Table of Contents</w:t>
       </w:r>
@@ -35,7 +57,16 @@
       </w:r>
     </w:p>
     <w:p>
-      <w:r>
+      <w:pPr>
+        <w:jc w:val="center"/>
+        <w:rPr>
+          <w:rStyle w:val="SubtleEmphasis"/>
+        </w:rPr>
+      </w:pPr>
+      <w:r>
+        <w:rPr>
+          <w:rStyle w:val="SubtleEmphasis"/>
+        </w:rPr>
         <w:lastRenderedPageBreak/>
         <w:t>Introduction</w:t>
       </w:r>
@@ -46,7 +77,15 @@
       </w:r>
     </w:p>
     <w:p>
-      <w:r>
+      <w:pPr>
+        <w:rPr>
+          <w:rStyle w:val="SubtleEmphasis"/>
+        </w:rPr>
+      </w:pPr>
+      <w:r>
+        <w:rPr>
+          <w:rStyle w:val="SubtleEmphasis"/>
+        </w:rPr>
         <w:lastRenderedPageBreak/>
         <w:t>Chapter 2</w:t>
       </w:r>
@@ -99,9 +138,9 @@
     <w:lsdException w:name="toc 8" w:uiPriority="39"/>
     <w:lsdException w:name="toc 9" w:uiPriority="39"/>
     <w:lsdException w:name="caption" w:uiPriority="35" w:qFormat="1"/>
-    <w:lsdException w:name="Title" w:semiHidden="0" w:uiPriority="10" w:unhideWhenUsed="0" w:qFormat="1"/>
+    <w:lsdException w:name="Title" w:semiHidden="0" w:uiPriority="10" w:unhideWhenUsed="0"/>
     <w:lsdException w:name="Default Paragraph Font" w:uiPriority="1"/>
-    <w:lsdException w:name="Subtitle" w:semiHidden="0" w:uiPriority="11" w:unhideWhenUsed="0" w:qFormat="1"/>
+    <w:lsdException w:name="Subtitle" w:semiHidden="0" w:uiPriority="11" w:unhideWhenUsed="0"/>
     <w:lsdException w:name="Strong" w:semiHidden="0" w:uiPriority="22" w:unhideWhenUsed="0" w:qFormat="1"/>
     <w:lsdException w:name="Emphasis" w:semiHidden="0" w:uiPriority="20" w:unhideWhenUsed="0" w:qFormat="1"/>
     <w:lsdException w:name="Table Grid" w:semiHidden="0" w:uiPriority="59" w:unhideWhenUsed="0"/>
@@ -220,6 +259,7 @@
   <w:style w:type="paragraph" w:default="1" w:styleId="Normal">
     <w:name w:val="Normal"/>
     <w:qFormat/>
+    <w:rsid w:val="00BE7471"/>
   </w:style>
   <w:style w:type="character" w:default="1" w:styleId="DefaultParagraphFont">
     <w:name w:val="Default Paragraph Font"/>
@@ -248,6 +288,95 @@
     <w:uiPriority w:val="99"/>
     <w:semiHidden/>
     <w:unhideWhenUsed/>
+  </w:style>
+  <w:style w:type="paragraph" w:styleId="Title">
+    <w:name w:val="Title"/>
+    <w:basedOn w:val="Normal"/>
+    <w:next w:val="Normal"/>
+    <w:link w:val="TitleChar"/>
+    <w:uiPriority w:val="10"/>
+    <w:rsid w:val="00825957"/>
+    <w:pPr>
+      <w:framePr w:wrap="around" w:vAnchor="text" w:hAnchor="text" w:y="1"/>
+      <w:spacing w:after="300" w:line="240" w:lineRule="auto"/>
+      <w:contextualSpacing/>
+      <w:jc w:val="center"/>
+    </w:pPr>
+    <w:rPr>
+      <w:rFonts w:ascii="Times New Roman" w:eastAsiaTheme="majorEastAsia" w:hAnsi="Times New Roman" w:cstheme="majorBidi"/>
+      <w:b/>
+      <w:color w:val="000000" w:themeColor="text1"/>
+      <w:spacing w:val="5"/>
+      <w:kern w:val="28"/>
+      <w:sz w:val="40"/>
+      <w:szCs w:val="52"/>
+    </w:rPr>
+  </w:style>
+  <w:style w:type="character" w:customStyle="1" w:styleId="TitleChar">
+    <w:name w:val="Title Char"/>
+    <w:basedOn w:val="DefaultParagraphFont"/>
+    <w:link w:val="Title"/>
+    <w:uiPriority w:val="10"/>
+    <w:rsid w:val="00825957"/>
+    <w:rPr>
+      <w:rFonts w:ascii="Times New Roman" w:eastAsiaTheme="majorEastAsia" w:hAnsi="Times New Roman" w:cstheme="majorBidi"/>
+      <w:b/>
+      <w:color w:val="000000" w:themeColor="text1"/>
+      <w:spacing w:val="5"/>
+      <w:kern w:val="28"/>
+      <w:sz w:val="40"/>
+      <w:szCs w:val="52"/>
+    </w:rPr>
+  </w:style>
+  <w:style w:type="paragraph" w:styleId="Subtitle">
+    <w:name w:val="Subtitle"/>
+    <w:basedOn w:val="Normal"/>
+    <w:next w:val="Normal"/>
+    <w:link w:val="SubtitleChar"/>
+    <w:uiPriority w:val="11"/>
+    <w:rsid w:val="00825957"/>
+    <w:pPr>
+      <w:numPr>
+        <w:ilvl w:val="1"/>
+      </w:numPr>
+      <w:jc w:val="center"/>
+    </w:pPr>
+    <w:rPr>
+      <w:rFonts w:ascii="Times New Roman" w:eastAsiaTheme="majorEastAsia" w:hAnsi="Times New Roman" w:cstheme="majorBidi"/>
+      <w:b/>
+      <w:iCs/>
+      <w:color w:val="000000" w:themeColor="text1"/>
+      <w:spacing w:val="15"/>
+      <w:sz w:val="32"/>
+      <w:szCs w:val="24"/>
+    </w:rPr>
+  </w:style>
+  <w:style w:type="character" w:customStyle="1" w:styleId="SubtitleChar">
+    <w:name w:val="Subtitle Char"/>
+    <w:basedOn w:val="DefaultParagraphFont"/>
+    <w:link w:val="Subtitle"/>
+    <w:uiPriority w:val="11"/>
+    <w:rsid w:val="00825957"/>
+    <w:rPr>
+      <w:rFonts w:ascii="Times New Roman" w:eastAsiaTheme="majorEastAsia" w:hAnsi="Times New Roman" w:cstheme="majorBidi"/>
+      <w:b/>
+      <w:iCs/>
+      <w:color w:val="000000" w:themeColor="text1"/>
+      <w:spacing w:val="15"/>
+      <w:sz w:val="32"/>
+      <w:szCs w:val="24"/>
+    </w:rPr>
+  </w:style>
+  <w:style w:type="character" w:styleId="SubtleEmphasis">
+    <w:name w:val="Subtle Emphasis"/>
+    <w:basedOn w:val="SubtitleChar"/>
+    <w:uiPriority w:val="19"/>
+    <w:qFormat/>
+    <w:rsid w:val="0086786A"/>
+    <w:rPr>
+      <w:iCs/>
+      <w:u w:val="none"/>
+    </w:rPr>
   </w:style>
 </w:styles>
 </file>

</xml_diff>